<commit_message>
revising select query hackerrank
</commit_message>
<xml_diff>
--- a/hackerrank/hackerrank_problems.docx
+++ b/hackerrank/hackerrank_problems.docx
@@ -27,11 +27,10 @@
     <w:p>
       <w:pPr>
         <w:rPr>
+          <w:rStyle w:val="Hyperlink"/>
           <w:rFonts w:ascii="Aptos Display" w:hAnsi="Aptos Display"/>
-          <w:color w:val="0563C1" w:themeColor="hyperlink"/>
           <w:sz w:val="24"/>
           <w:szCs w:val="24"/>
-          <w:u w:val="single"/>
           <w:lang w:val="en-US"/>
         </w:rPr>
       </w:pPr>
@@ -55,6 +54,30 @@
             <w:lang w:val="en-US"/>
           </w:rPr>
           <w:t>Companies</w:t>
+        </w:r>
+      </w:hyperlink>
+    </w:p>
+    <w:p>
+      <w:pPr>
+        <w:rPr>
+          <w:rFonts w:ascii="Aptos Display" w:hAnsi="Aptos Display"/>
+          <w:color w:val="0563C1" w:themeColor="hyperlink"/>
+          <w:sz w:val="24"/>
+          <w:szCs w:val="24"/>
+          <w:u w:val="single"/>
+          <w:lang w:val="en-US"/>
+        </w:rPr>
+      </w:pPr>
+      <w:hyperlink r:id="rId6" w:history="1">
+        <w:r>
+          <w:rPr>
+            <w:rStyle w:val="Hyperlink"/>
+            <w:rFonts w:ascii="Aptos Display" w:hAnsi="Aptos Display"/>
+            <w:sz w:val="24"/>
+            <w:szCs w:val="24"/>
+            <w:lang w:val="en-US"/>
+          </w:rPr>
+          <w:t>Revising the Select Query I</w:t>
         </w:r>
       </w:hyperlink>
     </w:p>

</xml_diff>